<commit_message>
new figures, new text, new analyses
</commit_message>
<xml_diff>
--- a/masters_progress_report.docx
+++ b/masters_progress_report.docx
@@ -168,6 +168,98 @@
     </w:p>
     <w:p>
       <w:pPr>
+        <w:pStyle w:val="SourceCode"/>
+      </w:pPr>
+      <w:r>
+        <w:rPr>
+          <w:rStyle w:val="VerbatimChar"/>
+        </w:rPr>
+        <w:t xml:space="preserve">## </w:t>
+      </w:r>
+      <w:r>
+        <w:br w:type="textWrapping"/>
+      </w:r>
+      <w:r>
+        <w:rPr>
+          <w:rStyle w:val="VerbatimChar"/>
+        </w:rPr>
+        <w:t xml:space="preserve">## Attaching package: 'dplyr'</w:t>
+      </w:r>
+      <w:r>
+        <w:br w:type="textWrapping"/>
+      </w:r>
+      <w:r>
+        <w:rPr>
+          <w:rStyle w:val="VerbatimChar"/>
+        </w:rPr>
+        <w:t xml:space="preserve">## </w:t>
+      </w:r>
+      <w:r>
+        <w:br w:type="textWrapping"/>
+      </w:r>
+      <w:r>
+        <w:rPr>
+          <w:rStyle w:val="VerbatimChar"/>
+        </w:rPr>
+        <w:t xml:space="preserve">## The following object is masked from 'package:stats':</w:t>
+      </w:r>
+      <w:r>
+        <w:br w:type="textWrapping"/>
+      </w:r>
+      <w:r>
+        <w:rPr>
+          <w:rStyle w:val="VerbatimChar"/>
+        </w:rPr>
+        <w:t xml:space="preserve">## </w:t>
+      </w:r>
+      <w:r>
+        <w:br w:type="textWrapping"/>
+      </w:r>
+      <w:r>
+        <w:rPr>
+          <w:rStyle w:val="VerbatimChar"/>
+        </w:rPr>
+        <w:t xml:space="preserve">##     filter</w:t>
+      </w:r>
+      <w:r>
+        <w:br w:type="textWrapping"/>
+      </w:r>
+      <w:r>
+        <w:rPr>
+          <w:rStyle w:val="VerbatimChar"/>
+        </w:rPr>
+        <w:t xml:space="preserve">## </w:t>
+      </w:r>
+      <w:r>
+        <w:br w:type="textWrapping"/>
+      </w:r>
+      <w:r>
+        <w:rPr>
+          <w:rStyle w:val="VerbatimChar"/>
+        </w:rPr>
+        <w:t xml:space="preserve">## The following objects are masked from 'package:base':</w:t>
+      </w:r>
+      <w:r>
+        <w:br w:type="textWrapping"/>
+      </w:r>
+      <w:r>
+        <w:rPr>
+          <w:rStyle w:val="VerbatimChar"/>
+        </w:rPr>
+        <w:t xml:space="preserve">## </w:t>
+      </w:r>
+      <w:r>
+        <w:br w:type="textWrapping"/>
+      </w:r>
+      <w:r>
+        <w:rPr>
+          <w:rStyle w:val="VerbatimChar"/>
+        </w:rPr>
+        <w:t xml:space="preserve">##     intersect, setdiff, setequal, union</w:t>
+      </w:r>
+    </w:p>
+    <w:p>
+      <w:pPr>
         <w:pStyle w:val="Heading1"/>
       </w:pPr>
       <w:bookmarkStart w:id="21" w:name="summary"/>
@@ -368,227 +460,35 @@
     </w:p>
     <w:p>
       <w:r>
-        <w:t xml:space="preserve">Percent scores for amount prepulse inhibition was calculated as</w:t>
-      </w:r>
-      <w:r>
-        <w:t xml:space="preserve"> </w:t>
-      </w:r>
-      <m:oMath/>
-      <w:r>
-        <w:t xml:space="preserve">. Scores closer to 0% were considered evidence of less prepulse inhibition.</w:t>
-      </w:r>
-    </w:p>
-    <w:p>
-      <w:r>
-        <w:t xml:space="preserve">This is the first pass at analyzing the wRAM working memory protocol in R. Things to do:</w:t>
-      </w:r>
-      <w:r>
-        <w:t xml:space="preserve"> </w:t>
-      </w:r>
-      <w:r>
-        <w:t xml:space="preserve"> </w:t>
-      </w:r>
-      <w:r>
-        <w:t xml:space="preserve">Methods:</w:t>
-      </w:r>
-      <w:r>
-        <w:t xml:space="preserve"> </w:t>
-      </w:r>
-      <w:r>
-        <w:t xml:space="preserve"> </w:t>
-      </w:r>
-      <w:r>
-        <w:t xml:space="preserve">3) Chronic Stress</w:t>
-      </w:r>
-      <w:r>
-        <w:t xml:space="preserve"> </w:t>
-      </w:r>
-      <w:r>
-        <w:t xml:space="preserve"> </w:t>
-      </w:r>
-      <w:r>
-        <w:t xml:space="preserve">4) Single Platform wRAM</w:t>
-      </w:r>
-      <w:r>
-        <w:t xml:space="preserve"> </w:t>
-      </w:r>
-      <w:r>
-        <w:t xml:space="preserve"> </w:t>
-      </w:r>
-      <w:r>
-        <w:t xml:space="preserve">6) Elevated Plus Maze</w:t>
-      </w:r>
-      <w:r>
-        <w:t xml:space="preserve"> </w:t>
-      </w:r>
-      <w:r>
-        <w:t xml:space="preserve"> </w:t>
-      </w:r>
-      <w:r>
-        <w:t xml:space="preserve">7) Open Field / Novel Object</w:t>
-      </w:r>
-      <w:r>
-        <w:t xml:space="preserve"> </w:t>
-      </w:r>
-      <w:r>
-        <w:t xml:space="preserve"> </w:t>
-      </w:r>
-      <w:r>
-        <w:t xml:space="preserve">8) Pre-Pulse Inhibition</w:t>
-      </w:r>
-      <w:r>
-        <w:t xml:space="preserve"> </w:t>
-      </w:r>
-      <w:r>
-        <w:t xml:space="preserve"> </w:t>
-      </w:r>
-    </w:p>
-    <w:p>
-      <w:r>
-        <w:t xml:space="preserve">Results:</w:t>
-      </w:r>
-      <w:r>
-        <w:t xml:space="preserve"> </w:t>
-      </w:r>
-      <w:r>
-        <w:t xml:space="preserve"> </w:t>
-      </w:r>
-      <w:r>
-        <w:t xml:space="preserve">- working memory 4 platform wRAM</w:t>
-      </w:r>
-      <w:r>
-        <w:t xml:space="preserve"> </w:t>
-      </w:r>
-      <w:r>
-        <w:t xml:space="preserve"> </w:t>
-      </w:r>
-      <w:r>
-        <w:t xml:space="preserve">- spatial learning 1 platform wRAM</w:t>
-      </w:r>
-      <w:r>
-        <w:t xml:space="preserve"> </w:t>
-      </w:r>
-      <w:r>
-        <w:t xml:space="preserve"> </w:t>
-      </w:r>
-      <w:r>
-        <w:t xml:space="preserve">- low-grade chronic stress: body weight, EPM, OF, PPI</w:t>
-      </w:r>
-      <w:r>
-        <w:t xml:space="preserve"> </w:t>
-      </w:r>
-      <w:r>
-        <w:t xml:space="preserve"> </w:t>
-      </w:r>
-      <w:r>
-        <w:t xml:space="preserve">- severe chronic stress: body weight, EPM, OF, PPI</w:t>
-      </w:r>
-      <w:r>
-        <w:t xml:space="preserve"> </w:t>
-      </w:r>
-      <w:r>
-        <w:t xml:space="preserve"> </w:t>
-      </w:r>
-      <w:r>
-        <w:t xml:space="preserve"> </w:t>
-      </w:r>
-      <w:r>
-        <w:t xml:space="preserve"> </w:t>
-      </w:r>
-      <w:r>
-        <w:t xml:space="preserve">Future plans</w:t>
-      </w:r>
-    </w:p>
-    <w:p>
-      <w:pPr>
-        <w:pStyle w:val="SourceCode"/>
-      </w:pPr>
-      <w:r>
-        <w:rPr>
-          <w:rStyle w:val="VerbatimChar"/>
-        </w:rPr>
-        <w:t xml:space="preserve">## </w:t>
-      </w:r>
-      <w:r>
-        <w:br w:type="textWrapping"/>
-      </w:r>
-      <w:r>
-        <w:rPr>
-          <w:rStyle w:val="VerbatimChar"/>
-        </w:rPr>
-        <w:t xml:space="preserve">## Attaching package: 'dplyr'</w:t>
-      </w:r>
-      <w:r>
-        <w:br w:type="textWrapping"/>
-      </w:r>
-      <w:r>
-        <w:rPr>
-          <w:rStyle w:val="VerbatimChar"/>
-        </w:rPr>
-        <w:t xml:space="preserve">## </w:t>
-      </w:r>
-      <w:r>
-        <w:br w:type="textWrapping"/>
-      </w:r>
-      <w:r>
-        <w:rPr>
-          <w:rStyle w:val="VerbatimChar"/>
-        </w:rPr>
-        <w:t xml:space="preserve">## The following object is masked from 'package:stats':</w:t>
-      </w:r>
-      <w:r>
-        <w:br w:type="textWrapping"/>
-      </w:r>
-      <w:r>
-        <w:rPr>
-          <w:rStyle w:val="VerbatimChar"/>
-        </w:rPr>
-        <w:t xml:space="preserve">## </w:t>
-      </w:r>
-      <w:r>
-        <w:br w:type="textWrapping"/>
-      </w:r>
-      <w:r>
-        <w:rPr>
-          <w:rStyle w:val="VerbatimChar"/>
-        </w:rPr>
-        <w:t xml:space="preserve">##     filter</w:t>
-      </w:r>
-      <w:r>
-        <w:br w:type="textWrapping"/>
-      </w:r>
-      <w:r>
-        <w:rPr>
-          <w:rStyle w:val="VerbatimChar"/>
-        </w:rPr>
-        <w:t xml:space="preserve">## </w:t>
-      </w:r>
-      <w:r>
-        <w:br w:type="textWrapping"/>
-      </w:r>
-      <w:r>
-        <w:rPr>
-          <w:rStyle w:val="VerbatimChar"/>
-        </w:rPr>
-        <w:t xml:space="preserve">## The following objects are masked from 'package:base':</w:t>
-      </w:r>
-      <w:r>
-        <w:br w:type="textWrapping"/>
-      </w:r>
-      <w:r>
-        <w:rPr>
-          <w:rStyle w:val="VerbatimChar"/>
-        </w:rPr>
-        <w:t xml:space="preserve">## </w:t>
-      </w:r>
-      <w:r>
-        <w:br w:type="textWrapping"/>
-      </w:r>
-      <w:r>
-        <w:rPr>
-          <w:rStyle w:val="VerbatimChar"/>
-        </w:rPr>
-        <w:t xml:space="preserve">##     intersect, setdiff, setequal, union</w:t>
+        <w:t xml:space="preserve">Percent scores for amount prepulse inhibition were calculated as %PPI = 100 * (S - PPI-S) / S. Scores closer to 0% were considered evidence of less prepulse inhibition.</w:t>
+      </w:r>
+    </w:p>
+    <w:p>
+      <w:pPr>
+        <w:pStyle w:val="Heading4"/>
+      </w:pPr>
+      <w:bookmarkStart w:id="31" w:name="results"/>
+      <w:bookmarkEnd w:id="31"/>
+      <w:r>
+        <w:rPr>
+          <w:b/>
+        </w:rPr>
+        <w:t xml:space="preserve">Results</w:t>
+      </w:r>
+    </w:p>
+    <w:p>
+      <w:pPr>
+        <w:pStyle w:val="Heading5"/>
+      </w:pPr>
+      <w:bookmarkStart w:id="32" w:name="four-platform-working-memory"/>
+      <w:bookmarkEnd w:id="32"/>
+      <w:r>
+        <w:t xml:space="preserve">Four Platform Working Memory</w:t>
+      </w:r>
+    </w:p>
+    <w:p>
+      <w:r>
+        <w:t xml:space="preserve">The learning curve, measured by WMC errors is shown in Figure 1, and the learning curve measured by RM errors is shown in Figure 2.</w:t>
       </w:r>
     </w:p>
     <w:p>
@@ -603,94 +503,6 @@
                 <pic:pic>
                   <pic:nvPicPr>
                     <pic:cNvPr descr="masters_progress_report_files/figure-docx/unnamed-chunk-2-1.png" id="0" name="Picture"/>
-                    <pic:cNvPicPr>
-                      <a:picLocks noChangeArrowheads="1" noChangeAspect="1"/>
-                    </pic:cNvPicPr>
-                  </pic:nvPicPr>
-                  <pic:blipFill>
-                    <a:blip r:embed="rId31"/>
-                    <a:stretch>
-                      <a:fillRect/>
-                    </a:stretch>
-                  </pic:blipFill>
-                  <pic:spPr bwMode="auto">
-                    <a:xfrm>
-                      <a:off x="0" y="0"/>
-                      <a:ext cx="4610100" cy="3695700"/>
-                    </a:xfrm>
-                    <a:prstGeom prst="rect">
-                      <a:avLst/>
-                    </a:prstGeom>
-                    <a:noFill/>
-                    <a:ln w="9525">
-                      <a:noFill/>
-                      <a:headEnd/>
-                      <a:tailEnd/>
-                    </a:ln>
-                  </pic:spPr>
-                </pic:pic>
-              </a:graphicData>
-            </a:graphic>
-          </wp:inline>
-        </w:drawing>
-      </w:r>
-    </w:p>
-    <w:p>
-      <w:r>
-        <w:drawing>
-          <wp:inline>
-            <wp:extent cx="4610100" cy="3695700"/>
-            <wp:effectExtent b="0" l="0" r="0" t="0"/>
-            <wp:docPr descr="" id="1" name="Picture"/>
-            <a:graphic>
-              <a:graphicData uri="http://schemas.openxmlformats.org/drawingml/2006/picture">
-                <pic:pic>
-                  <pic:nvPicPr>
-                    <pic:cNvPr descr="masters_progress_report_files/figure-docx/unnamed-chunk-3-1.png" id="0" name="Picture"/>
-                    <pic:cNvPicPr>
-                      <a:picLocks noChangeArrowheads="1" noChangeAspect="1"/>
-                    </pic:cNvPicPr>
-                  </pic:nvPicPr>
-                  <pic:blipFill>
-                    <a:blip r:embed="rId32"/>
-                    <a:stretch>
-                      <a:fillRect/>
-                    </a:stretch>
-                  </pic:blipFill>
-                  <pic:spPr bwMode="auto">
-                    <a:xfrm>
-                      <a:off x="0" y="0"/>
-                      <a:ext cx="4610100" cy="3695700"/>
-                    </a:xfrm>
-                    <a:prstGeom prst="rect">
-                      <a:avLst/>
-                    </a:prstGeom>
-                    <a:noFill/>
-                    <a:ln w="9525">
-                      <a:noFill/>
-                      <a:headEnd/>
-                      <a:tailEnd/>
-                    </a:ln>
-                  </pic:spPr>
-                </pic:pic>
-              </a:graphicData>
-            </a:graphic>
-          </wp:inline>
-        </w:drawing>
-      </w:r>
-    </w:p>
-    <w:p>
-      <w:r>
-        <w:drawing>
-          <wp:inline>
-            <wp:extent cx="4610100" cy="3695700"/>
-            <wp:effectExtent b="0" l="0" r="0" t="0"/>
-            <wp:docPr descr="" id="1" name="Picture"/>
-            <a:graphic>
-              <a:graphicData uri="http://schemas.openxmlformats.org/drawingml/2006/picture">
-                <pic:pic>
-                  <pic:nvPicPr>
-                    <pic:cNvPr descr="masters_progress_report_files/figure-docx/unnamed-chunk-4-1.png" id="0" name="Picture"/>
                     <pic:cNvPicPr>
                       <a:picLocks noChangeArrowheads="1" noChangeAspect="1"/>
                     </pic:cNvPicPr>
@@ -724,98 +536,6 @@
       </w:r>
     </w:p>
     <w:p>
-      <w:pPr>
-        <w:pStyle w:val="SourceCode"/>
-      </w:pPr>
-      <w:r>
-        <w:rPr>
-          <w:rStyle w:val="VerbatimChar"/>
-        </w:rPr>
-        <w:t xml:space="preserve">## </w:t>
-      </w:r>
-      <w:r>
-        <w:br w:type="textWrapping"/>
-      </w:r>
-      <w:r>
-        <w:rPr>
-          <w:rStyle w:val="VerbatimChar"/>
-        </w:rPr>
-        <w:t xml:space="preserve">## Error: Animal</w:t>
-      </w:r>
-      <w:r>
-        <w:br w:type="textWrapping"/>
-      </w:r>
-      <w:r>
-        <w:rPr>
-          <w:rStyle w:val="VerbatimChar"/>
-        </w:rPr>
-        <w:t xml:space="preserve">##           Df Sum Sq Mean Sq</w:t>
-      </w:r>
-      <w:r>
-        <w:br w:type="textWrapping"/>
-      </w:r>
-      <w:r>
-        <w:rPr>
-          <w:rStyle w:val="VerbatimChar"/>
-        </w:rPr>
-        <w:t xml:space="preserve">## Treatment  1 0.4511  0.4511</w:t>
-      </w:r>
-      <w:r>
-        <w:br w:type="textWrapping"/>
-      </w:r>
-      <w:r>
-        <w:rPr>
-          <w:rStyle w:val="VerbatimChar"/>
-        </w:rPr>
-        <w:t xml:space="preserve">## </w:t>
-      </w:r>
-      <w:r>
-        <w:br w:type="textWrapping"/>
-      </w:r>
-      <w:r>
-        <w:rPr>
-          <w:rStyle w:val="VerbatimChar"/>
-        </w:rPr>
-        <w:t xml:space="preserve">## Error: Within</w:t>
-      </w:r>
-      <w:r>
-        <w:br w:type="textWrapping"/>
-      </w:r>
-      <w:r>
-        <w:rPr>
-          <w:rStyle w:val="VerbatimChar"/>
-        </w:rPr>
-        <w:t xml:space="preserve">##               Df Sum Sq Mean Sq F value Pr(&gt;F)</w:t>
-      </w:r>
-      <w:r>
-        <w:br w:type="textWrapping"/>
-      </w:r>
-      <w:r>
-        <w:rPr>
-          <w:rStyle w:val="VerbatimChar"/>
-        </w:rPr>
-        <w:t xml:space="preserve">## Day            1  0.459  0.4592   0.527  0.477</w:t>
-      </w:r>
-      <w:r>
-        <w:br w:type="textWrapping"/>
-      </w:r>
-      <w:r>
-        <w:rPr>
-          <w:rStyle w:val="VerbatimChar"/>
-        </w:rPr>
-        <w:t xml:space="preserve">## Treatment:Day  1  0.848  0.8482   0.974  0.337</w:t>
-      </w:r>
-      <w:r>
-        <w:br w:type="textWrapping"/>
-      </w:r>
-      <w:r>
-        <w:rPr>
-          <w:rStyle w:val="VerbatimChar"/>
-        </w:rPr>
-        <w:t xml:space="preserve">## Residuals     18 15.675  0.8708</w:t>
-      </w:r>
-    </w:p>
-    <w:p>
       <w:r>
         <w:drawing>
           <wp:inline>
@@ -826,7 +546,7 @@
               <a:graphicData uri="http://schemas.openxmlformats.org/drawingml/2006/picture">
                 <pic:pic>
                   <pic:nvPicPr>
-                    <pic:cNvPr descr="masters_progress_report_files/figure-docx/unnamed-chunk-5-1.png" id="0" name="Picture"/>
+                    <pic:cNvPr descr="masters_progress_report_files/figure-docx/unnamed-chunk-3-1.png" id="0" name="Picture"/>
                     <pic:cNvPicPr>
                       <a:picLocks noChangeArrowheads="1" noChangeAspect="1"/>
                     </pic:cNvPicPr>
@@ -858,130 +578,60 @@
           </wp:inline>
         </w:drawing>
       </w:r>
-    </w:p>
-    <w:p>
-      <w:pPr>
-        <w:pStyle w:val="SourceCode"/>
-      </w:pPr>
-      <w:r>
-        <w:rPr>
-          <w:rStyle w:val="VerbatimChar"/>
-        </w:rPr>
-        <w:t xml:space="preserve">## </w:t>
-      </w:r>
-      <w:r>
-        <w:br w:type="textWrapping"/>
-      </w:r>
-      <w:r>
-        <w:rPr>
-          <w:rStyle w:val="VerbatimChar"/>
-        </w:rPr>
-        <w:t xml:space="preserve">## Error: Animal</w:t>
-      </w:r>
-      <w:r>
-        <w:br w:type="textWrapping"/>
-      </w:r>
-      <w:r>
-        <w:rPr>
-          <w:rStyle w:val="VerbatimChar"/>
-        </w:rPr>
-        <w:t xml:space="preserve">##           Df Sum Sq Mean Sq</w:t>
-      </w:r>
-      <w:r>
-        <w:br w:type="textWrapping"/>
-      </w:r>
-      <w:r>
-        <w:rPr>
-          <w:rStyle w:val="VerbatimChar"/>
-        </w:rPr>
-        <w:t xml:space="preserve">## Treatment  1 0.1255  0.1255</w:t>
-      </w:r>
-      <w:r>
-        <w:br w:type="textWrapping"/>
-      </w:r>
-      <w:r>
-        <w:rPr>
-          <w:rStyle w:val="VerbatimChar"/>
-        </w:rPr>
-        <w:t xml:space="preserve">## </w:t>
-      </w:r>
-      <w:r>
-        <w:br w:type="textWrapping"/>
-      </w:r>
-      <w:r>
-        <w:rPr>
-          <w:rStyle w:val="VerbatimChar"/>
-        </w:rPr>
-        <w:t xml:space="preserve">## Error: Within</w:t>
-      </w:r>
-      <w:r>
-        <w:br w:type="textWrapping"/>
-      </w:r>
-      <w:r>
-        <w:rPr>
-          <w:rStyle w:val="VerbatimChar"/>
-        </w:rPr>
-        <w:t xml:space="preserve">##               Df Sum Sq Mean Sq F value Pr(&gt;F)  </w:t>
-      </w:r>
-      <w:r>
-        <w:br w:type="textWrapping"/>
-      </w:r>
-      <w:r>
-        <w:rPr>
-          <w:rStyle w:val="VerbatimChar"/>
-        </w:rPr>
-        <w:t xml:space="preserve">## Day            1  8.793   8.793   7.044 0.0161 *</w:t>
-      </w:r>
-      <w:r>
-        <w:br w:type="textWrapping"/>
-      </w:r>
-      <w:r>
-        <w:rPr>
-          <w:rStyle w:val="VerbatimChar"/>
-        </w:rPr>
-        <w:t xml:space="preserve">## Treatment:Day  1  0.240   0.240   0.192 0.6664  </w:t>
-      </w:r>
-      <w:r>
-        <w:br w:type="textWrapping"/>
-      </w:r>
-      <w:r>
-        <w:rPr>
-          <w:rStyle w:val="VerbatimChar"/>
-        </w:rPr>
-        <w:t xml:space="preserve">## Residuals     18 22.468   1.248                 </w:t>
-      </w:r>
-      <w:r>
-        <w:br w:type="textWrapping"/>
-      </w:r>
-      <w:r>
-        <w:rPr>
-          <w:rStyle w:val="VerbatimChar"/>
-        </w:rPr>
-        <w:t xml:space="preserve">## ---</w:t>
-      </w:r>
-      <w:r>
-        <w:br w:type="textWrapping"/>
-      </w:r>
-      <w:r>
-        <w:rPr>
-          <w:rStyle w:val="VerbatimChar"/>
-        </w:rPr>
-        <w:t xml:space="preserve">## Signif. codes:  0 '***' 0.001 '**' 0.01 '*' 0.05 '.' 0.1 ' ' 1</w:t>
-      </w:r>
-    </w:p>
-    <w:p>
-      <w:r>
-        <w:t xml:space="preserve">This next set of analyses comes from averaging the data by treatment per day. Each treatment (SEA or Saline) has 1 point per day. That point is the average of all of the measures made for the animals of that treatment that day.</w:t>
-      </w:r>
-    </w:p>
-    <w:p>
-      <w:pPr>
-        <w:pStyle w:val="Heading1"/>
-      </w:pPr>
-      <w:bookmarkStart w:id="35" w:name="females---average-distance-traveled"/>
-      <w:bookmarkEnd w:id="35"/>
-      <w:r>
-        <w:t xml:space="preserve">Females - Average Distance Traveled</w:t>
+      <w:r>
+        <w:t xml:space="preserve"> </w:t>
+      </w:r>
+      <w:r>
+        <w:t xml:space="preserve">One-between (treatment) and one-within (Day) repeated measures ANOVAs revealed a main effect of Day for Reference Memory errors (F(1, 18) = 7.04, p &lt; 0.05), but not for Working Memory Correct errors (F(1, 18) = 0.53, p &gt; 0.05). We did not detect a statisticly significant effect of treatment in either WMC errors or RM errors (F(1, 18) = 0.974 and 0.666, respectively; ps &gt; 0.05).</w:t>
+      </w:r>
+    </w:p>
+    <w:p>
+      <w:r>
+        <w:t xml:space="preserve">To further investigate the learning curves, we analyzed the data trial-by-trial. Figure 3 shows the mean number of WMC errors by trial across days, and figure 4 shows the mean number of RM errors.</w:t>
+      </w:r>
+    </w:p>
+    <w:p>
+      <w:r>
+        <w:drawing>
+          <wp:inline>
+            <wp:extent cx="4610100" cy="3695700"/>
+            <wp:effectExtent b="0" l="0" r="0" t="0"/>
+            <wp:docPr descr="" id="1" name="Picture"/>
+            <a:graphic>
+              <a:graphicData uri="http://schemas.openxmlformats.org/drawingml/2006/picture">
+                <pic:pic>
+                  <pic:nvPicPr>
+                    <pic:cNvPr descr="masters_progress_report_files/figure-docx/unnamed-chunk-6-1.png" id="0" name="Picture"/>
+                    <pic:cNvPicPr>
+                      <a:picLocks noChangeArrowheads="1" noChangeAspect="1"/>
+                    </pic:cNvPicPr>
+                  </pic:nvPicPr>
+                  <pic:blipFill>
+                    <a:blip r:embed="rId35"/>
+                    <a:stretch>
+                      <a:fillRect/>
+                    </a:stretch>
+                  </pic:blipFill>
+                  <pic:spPr bwMode="auto">
+                    <a:xfrm>
+                      <a:off x="0" y="0"/>
+                      <a:ext cx="4610100" cy="3695700"/>
+                    </a:xfrm>
+                    <a:prstGeom prst="rect">
+                      <a:avLst/>
+                    </a:prstGeom>
+                    <a:noFill/>
+                    <a:ln w="9525">
+                      <a:noFill/>
+                      <a:headEnd/>
+                      <a:tailEnd/>
+                    </a:ln>
+                  </pic:spPr>
+                </pic:pic>
+              </a:graphicData>
+            </a:graphic>
+          </wp:inline>
+        </w:drawing>
       </w:r>
     </w:p>
     <w:p>
@@ -1027,134 +677,141 @@
           </wp:inline>
         </w:drawing>
       </w:r>
-    </w:p>
-    <w:p>
-      <w:pPr>
-        <w:pStyle w:val="SourceCode"/>
-      </w:pPr>
-      <w:r>
-        <w:rPr>
-          <w:rStyle w:val="VerbatimChar"/>
-        </w:rPr>
-        <w:t xml:space="preserve">## </w:t>
-      </w:r>
-      <w:r>
-        <w:br w:type="textWrapping"/>
-      </w:r>
-      <w:r>
-        <w:rPr>
-          <w:rStyle w:val="VerbatimChar"/>
-        </w:rPr>
-        <w:t xml:space="preserve">## Error: Animal</w:t>
-      </w:r>
-      <w:r>
-        <w:br w:type="textWrapping"/>
-      </w:r>
-      <w:r>
-        <w:rPr>
-          <w:rStyle w:val="VerbatimChar"/>
-        </w:rPr>
-        <w:t xml:space="preserve">##           Df Sum Sq Mean Sq</w:t>
-      </w:r>
-      <w:r>
-        <w:br w:type="textWrapping"/>
-      </w:r>
-      <w:r>
-        <w:rPr>
-          <w:rStyle w:val="VerbatimChar"/>
-        </w:rPr>
-        <w:t xml:space="preserve">## Treatment  1 0.3626  0.3626</w:t>
-      </w:r>
-      <w:r>
-        <w:br w:type="textWrapping"/>
-      </w:r>
-      <w:r>
-        <w:rPr>
-          <w:rStyle w:val="VerbatimChar"/>
-        </w:rPr>
-        <w:t xml:space="preserve">## </w:t>
-      </w:r>
-      <w:r>
-        <w:br w:type="textWrapping"/>
-      </w:r>
-      <w:r>
-        <w:rPr>
-          <w:rStyle w:val="VerbatimChar"/>
-        </w:rPr>
-        <w:t xml:space="preserve">## Error: Within</w:t>
-      </w:r>
-      <w:r>
-        <w:br w:type="textWrapping"/>
-      </w:r>
-      <w:r>
-        <w:rPr>
-          <w:rStyle w:val="VerbatimChar"/>
-        </w:rPr>
-        <w:t xml:space="preserve">##               Df Sum Sq Mean Sq F value  Pr(&gt;F)   </w:t>
-      </w:r>
-      <w:r>
-        <w:br w:type="textWrapping"/>
-      </w:r>
-      <w:r>
-        <w:rPr>
-          <w:rStyle w:val="VerbatimChar"/>
-        </w:rPr>
-        <w:t xml:space="preserve">## Treatment      1   4.65   4.652   3.689 0.05820 . </w:t>
-      </w:r>
-      <w:r>
-        <w:br w:type="textWrapping"/>
-      </w:r>
-      <w:r>
-        <w:rPr>
-          <w:rStyle w:val="VerbatimChar"/>
-        </w:rPr>
-        <w:t xml:space="preserve">## Day            1   9.29   9.293   7.370 0.00806 **</w:t>
-      </w:r>
-      <w:r>
-        <w:br w:type="textWrapping"/>
-      </w:r>
-      <w:r>
-        <w:rPr>
-          <w:rStyle w:val="VerbatimChar"/>
-        </w:rPr>
-        <w:t xml:space="preserve">## Treatment:Day  1   0.02   0.015   0.012 0.91276   </w:t>
-      </w:r>
-      <w:r>
-        <w:br w:type="textWrapping"/>
-      </w:r>
-      <w:r>
-        <w:rPr>
-          <w:rStyle w:val="VerbatimChar"/>
-        </w:rPr>
-        <w:t xml:space="preserve">## Residuals     83 104.65   1.261                   </w:t>
-      </w:r>
-      <w:r>
-        <w:br w:type="textWrapping"/>
-      </w:r>
-      <w:r>
-        <w:rPr>
-          <w:rStyle w:val="VerbatimChar"/>
-        </w:rPr>
-        <w:t xml:space="preserve">## ---</w:t>
-      </w:r>
-      <w:r>
-        <w:br w:type="textWrapping"/>
-      </w:r>
-      <w:r>
-        <w:rPr>
-          <w:rStyle w:val="VerbatimChar"/>
-        </w:rPr>
-        <w:t xml:space="preserve">## Signif. codes:  0 '***' 0.001 '**' 0.01 '*' 0.05 '.' 0.1 ' ' 1</w:t>
+      <w:r>
+        <w:t xml:space="preserve"> </w:t>
+      </w:r>
+      <w:r>
+        <w:t xml:space="preserve">Animals make significantly more WMC errors (F(1, 92) = 265.78, p &lt; 0.001) and RM errors (F(1, 92) = 121.51, p &lt; 0.001) on trial 4 of a test day.</w:t>
+      </w:r>
+    </w:p>
+    <w:p>
+      <w:pPr>
+        <w:pStyle w:val="Heading5"/>
+      </w:pPr>
+      <w:bookmarkStart w:id="37" w:name="single-platform-spatial-navigation"/>
+      <w:bookmarkEnd w:id="37"/>
+      <w:r>
+        <w:t xml:space="preserve">Single Platform Spatial Navigation</w:t>
+      </w:r>
+    </w:p>
+    <w:p>
+      <w:r>
+        <w:t xml:space="preserve">To investigate if our animals from treated mothers were able to learn to spatially navigate the wRAM using extramaze cues, we tested a 33 animals (22 males, 11 females) in the single platform water radial arm maze. Males and females were run in two separate experiments and are reported separately.</w:t>
+      </w:r>
+    </w:p>
+    <w:p>
+      <w:r>
+        <w:t xml:space="preserve">This is the first pass at analyzing the wRAM working memory protocol in R. Things to do:</w:t>
+      </w:r>
+      <w:r>
+        <w:t xml:space="preserve"> </w:t>
+      </w:r>
+      <w:r>
+        <w:t xml:space="preserve"> </w:t>
+      </w:r>
+      <w:r>
+        <w:t xml:space="preserve">Methods:</w:t>
+      </w:r>
+      <w:r>
+        <w:t xml:space="preserve"> </w:t>
+      </w:r>
+      <w:r>
+        <w:t xml:space="preserve"> </w:t>
+      </w:r>
+      <w:r>
+        <w:t xml:space="preserve">3) Chronic Stress</w:t>
+      </w:r>
+      <w:r>
+        <w:t xml:space="preserve"> </w:t>
+      </w:r>
+      <w:r>
+        <w:t xml:space="preserve"> </w:t>
+      </w:r>
+      <w:r>
+        <w:t xml:space="preserve">6) Elevated Plus Maze</w:t>
+      </w:r>
+      <w:r>
+        <w:t xml:space="preserve"> </w:t>
+      </w:r>
+      <w:r>
+        <w:t xml:space="preserve"> </w:t>
+      </w:r>
+      <w:r>
+        <w:t xml:space="preserve">7) Open Field / Novel Object</w:t>
+      </w:r>
+      <w:r>
+        <w:t xml:space="preserve"> </w:t>
+      </w:r>
+    </w:p>
+    <w:p>
+      <w:r>
+        <w:t xml:space="preserve">Results:</w:t>
+      </w:r>
+      <w:r>
+        <w:t xml:space="preserve"> </w:t>
+      </w:r>
+      <w:r>
+        <w:t xml:space="preserve"> </w:t>
+      </w:r>
+      <w:r>
+        <w:t xml:space="preserve">- working memory 4 platform wRAM</w:t>
+      </w:r>
+      <w:r>
+        <w:t xml:space="preserve"> </w:t>
+      </w:r>
+      <w:r>
+        <w:t xml:space="preserve"> </w:t>
+      </w:r>
+      <w:r>
+        <w:t xml:space="preserve">- spatial learning 1 platform wRAM</w:t>
+      </w:r>
+      <w:r>
+        <w:t xml:space="preserve"> </w:t>
+      </w:r>
+      <w:r>
+        <w:t xml:space="preserve"> </w:t>
+      </w:r>
+      <w:r>
+        <w:t xml:space="preserve">- low-grade chronic stress: body weight, EPM, OF, PPI</w:t>
+      </w:r>
+      <w:r>
+        <w:t xml:space="preserve"> </w:t>
+      </w:r>
+      <w:r>
+        <w:t xml:space="preserve"> </w:t>
+      </w:r>
+      <w:r>
+        <w:t xml:space="preserve">- severe chronic stress: body weight, EPM, OF, PPI</w:t>
+      </w:r>
+      <w:r>
+        <w:t xml:space="preserve"> </w:t>
+      </w:r>
+      <w:r>
+        <w:t xml:space="preserve"> </w:t>
+      </w:r>
+      <w:r>
+        <w:t xml:space="preserve"> </w:t>
+      </w:r>
+      <w:r>
+        <w:t xml:space="preserve"> </w:t>
+      </w:r>
+      <w:r>
+        <w:t xml:space="preserve">Future plans</w:t>
+      </w:r>
+    </w:p>
+    <w:p>
+      <w:r>
+        <w:t xml:space="preserve">This next set of analyses comes from averaging the data by treatment per day. Each treatment (SEA or Saline) has 1 point per day. That point is the average of all of the measures made for the animals of that treatment that day.</w:t>
       </w:r>
     </w:p>
     <w:p>
       <w:pPr>
         <w:pStyle w:val="Heading1"/>
       </w:pPr>
-      <w:bookmarkStart w:id="37" w:name="females---average-latency-to-find-platform"/>
-      <w:bookmarkEnd w:id="37"/>
-      <w:r>
-        <w:t xml:space="preserve">Females - Average latency to find platform</w:t>
+      <w:bookmarkStart w:id="38" w:name="females---average-distance-traveled"/>
+      <w:bookmarkEnd w:id="38"/>
+      <w:r>
+        <w:t xml:space="preserve">Females - Average Distance Traveled</w:t>
       </w:r>
     </w:p>
     <w:p>
@@ -1168,13 +825,13 @@
               <a:graphicData uri="http://schemas.openxmlformats.org/drawingml/2006/picture">
                 <pic:pic>
                   <pic:nvPicPr>
-                    <pic:cNvPr descr="masters_progress_report_files/figure-docx/unnamed-chunk-8-1.png" id="0" name="Picture"/>
+                    <pic:cNvPr descr="masters_progress_report_files/figure-docx/unnamed-chunk-10-1.png" id="0" name="Picture"/>
                     <pic:cNvPicPr>
                       <a:picLocks noChangeArrowheads="1" noChangeAspect="1"/>
                     </pic:cNvPicPr>
                   </pic:nvPicPr>
                   <pic:blipFill>
-                    <a:blip r:embed="rId38"/>
+                    <a:blip r:embed="rId39"/>
                     <a:stretch>
                       <a:fillRect/>
                     </a:stretch>
@@ -1236,7 +893,7 @@
         <w:rPr>
           <w:rStyle w:val="VerbatimChar"/>
         </w:rPr>
-        <w:t xml:space="preserve">## Treatment  1  70.38   70.38</w:t>
+        <w:t xml:space="preserve">## Treatment  1 0.3626  0.3626</w:t>
       </w:r>
       <w:r>
         <w:br w:type="textWrapping"/>
@@ -1263,43 +920,43 @@
         <w:rPr>
           <w:rStyle w:val="VerbatimChar"/>
         </w:rPr>
-        <w:t xml:space="preserve">##               Df Sum Sq Mean Sq F value   Pr(&gt;F)    </w:t>
-      </w:r>
-      <w:r>
-        <w:br w:type="textWrapping"/>
-      </w:r>
-      <w:r>
-        <w:rPr>
-          <w:rStyle w:val="VerbatimChar"/>
-        </w:rPr>
-        <w:t xml:space="preserve">## Treatment      1   1481  1481.5   6.564 0.012213 *  </w:t>
-      </w:r>
-      <w:r>
-        <w:br w:type="textWrapping"/>
-      </w:r>
-      <w:r>
-        <w:rPr>
-          <w:rStyle w:val="VerbatimChar"/>
-        </w:rPr>
-        <w:t xml:space="preserve">## Day            1   2880  2879.5  12.758 0.000593 ***</w:t>
-      </w:r>
-      <w:r>
-        <w:br w:type="textWrapping"/>
-      </w:r>
-      <w:r>
-        <w:rPr>
-          <w:rStyle w:val="VerbatimChar"/>
-        </w:rPr>
-        <w:t xml:space="preserve">## Treatment:Day  1    238   238.4   1.056 0.307028    </w:t>
-      </w:r>
-      <w:r>
-        <w:br w:type="textWrapping"/>
-      </w:r>
-      <w:r>
-        <w:rPr>
-          <w:rStyle w:val="VerbatimChar"/>
-        </w:rPr>
-        <w:t xml:space="preserve">## Residuals     83  18733   225.7                     </w:t>
+        <w:t xml:space="preserve">##               Df Sum Sq Mean Sq F value  Pr(&gt;F)   </w:t>
+      </w:r>
+      <w:r>
+        <w:br w:type="textWrapping"/>
+      </w:r>
+      <w:r>
+        <w:rPr>
+          <w:rStyle w:val="VerbatimChar"/>
+        </w:rPr>
+        <w:t xml:space="preserve">## Treatment      1   4.65   4.652   3.689 0.05820 . </w:t>
+      </w:r>
+      <w:r>
+        <w:br w:type="textWrapping"/>
+      </w:r>
+      <w:r>
+        <w:rPr>
+          <w:rStyle w:val="VerbatimChar"/>
+        </w:rPr>
+        <w:t xml:space="preserve">## Day            1   9.29   9.293   7.370 0.00806 **</w:t>
+      </w:r>
+      <w:r>
+        <w:br w:type="textWrapping"/>
+      </w:r>
+      <w:r>
+        <w:rPr>
+          <w:rStyle w:val="VerbatimChar"/>
+        </w:rPr>
+        <w:t xml:space="preserve">## Treatment:Day  1   0.02   0.015   0.012 0.91276   </w:t>
+      </w:r>
+      <w:r>
+        <w:br w:type="textWrapping"/>
+      </w:r>
+      <w:r>
+        <w:rPr>
+          <w:rStyle w:val="VerbatimChar"/>
+        </w:rPr>
+        <w:t xml:space="preserve">## Residuals     83 104.65   1.261                   </w:t>
       </w:r>
       <w:r>
         <w:br w:type="textWrapping"/>
@@ -1324,10 +981,10 @@
       <w:pPr>
         <w:pStyle w:val="Heading1"/>
       </w:pPr>
-      <w:bookmarkStart w:id="39" w:name="males---average-distance-traveled"/>
-      <w:bookmarkEnd w:id="39"/>
-      <w:r>
-        <w:t xml:space="preserve">Males - Average Distance Traveled</w:t>
+      <w:bookmarkStart w:id="40" w:name="females---average-latency-to-find-platform"/>
+      <w:bookmarkEnd w:id="40"/>
+      <w:r>
+        <w:t xml:space="preserve">Females - Average latency to find platform</w:t>
       </w:r>
     </w:p>
     <w:p>
@@ -1341,13 +998,13 @@
               <a:graphicData uri="http://schemas.openxmlformats.org/drawingml/2006/picture">
                 <pic:pic>
                   <pic:nvPicPr>
-                    <pic:cNvPr descr="masters_progress_report_files/figure-docx/unnamed-chunk-9-1.png" id="0" name="Picture"/>
+                    <pic:cNvPr descr="masters_progress_report_files/figure-docx/unnamed-chunk-11-1.png" id="0" name="Picture"/>
                     <pic:cNvPicPr>
                       <a:picLocks noChangeArrowheads="1" noChangeAspect="1"/>
                     </pic:cNvPicPr>
                   </pic:nvPicPr>
                   <pic:blipFill>
-                    <a:blip r:embed="rId40"/>
+                    <a:blip r:embed="rId41"/>
                     <a:stretch>
                       <a:fillRect/>
                     </a:stretch>
@@ -1409,7 +1066,7 @@
         <w:rPr>
           <w:rStyle w:val="VerbatimChar"/>
         </w:rPr>
-        <w:t xml:space="preserve">## Treatment  1  2.326   2.326</w:t>
+        <w:t xml:space="preserve">## Treatment  1  70.38   70.38</w:t>
       </w:r>
       <w:r>
         <w:br w:type="textWrapping"/>
@@ -1436,43 +1093,43 @@
         <w:rPr>
           <w:rStyle w:val="VerbatimChar"/>
         </w:rPr>
-        <w:t xml:space="preserve">##                Df Sum Sq Mean Sq F value   Pr(&gt;F)    </w:t>
-      </w:r>
-      <w:r>
-        <w:br w:type="textWrapping"/>
-      </w:r>
-      <w:r>
-        <w:rPr>
-          <w:rStyle w:val="VerbatimChar"/>
-        </w:rPr>
-        <w:t xml:space="preserve">## Treatment       1   3.27    3.27   2.091    0.150    </w:t>
-      </w:r>
-      <w:r>
-        <w:br w:type="textWrapping"/>
-      </w:r>
-      <w:r>
-        <w:rPr>
-          <w:rStyle w:val="VerbatimChar"/>
-        </w:rPr>
-        <w:t xml:space="preserve">## Day             1 110.07  110.07  70.322 3.53e-14 ***</w:t>
-      </w:r>
-      <w:r>
-        <w:br w:type="textWrapping"/>
-      </w:r>
-      <w:r>
-        <w:rPr>
-          <w:rStyle w:val="VerbatimChar"/>
-        </w:rPr>
-        <w:t xml:space="preserve">## Treatment:Day   1   0.98    0.98   0.628    0.429    </w:t>
-      </w:r>
-      <w:r>
-        <w:br w:type="textWrapping"/>
-      </w:r>
-      <w:r>
-        <w:rPr>
-          <w:rStyle w:val="VerbatimChar"/>
-        </w:rPr>
-        <w:t xml:space="preserve">## Residuals     149 233.23    1.57                     </w:t>
+        <w:t xml:space="preserve">##               Df Sum Sq Mean Sq F value   Pr(&gt;F)    </w:t>
+      </w:r>
+      <w:r>
+        <w:br w:type="textWrapping"/>
+      </w:r>
+      <w:r>
+        <w:rPr>
+          <w:rStyle w:val="VerbatimChar"/>
+        </w:rPr>
+        <w:t xml:space="preserve">## Treatment      1   1481  1481.5   6.564 0.012213 *  </w:t>
+      </w:r>
+      <w:r>
+        <w:br w:type="textWrapping"/>
+      </w:r>
+      <w:r>
+        <w:rPr>
+          <w:rStyle w:val="VerbatimChar"/>
+        </w:rPr>
+        <w:t xml:space="preserve">## Day            1   2880  2879.5  12.758 0.000593 ***</w:t>
+      </w:r>
+      <w:r>
+        <w:br w:type="textWrapping"/>
+      </w:r>
+      <w:r>
+        <w:rPr>
+          <w:rStyle w:val="VerbatimChar"/>
+        </w:rPr>
+        <w:t xml:space="preserve">## Treatment:Day  1    238   238.4   1.056 0.307028    </w:t>
+      </w:r>
+      <w:r>
+        <w:br w:type="textWrapping"/>
+      </w:r>
+      <w:r>
+        <w:rPr>
+          <w:rStyle w:val="VerbatimChar"/>
+        </w:rPr>
+        <w:t xml:space="preserve">## Residuals     83  18733   225.7                     </w:t>
       </w:r>
       <w:r>
         <w:br w:type="textWrapping"/>
@@ -1497,10 +1154,10 @@
       <w:pPr>
         <w:pStyle w:val="Heading1"/>
       </w:pPr>
-      <w:bookmarkStart w:id="41" w:name="males---average-latency-to-find-platform"/>
-      <w:bookmarkEnd w:id="41"/>
-      <w:r>
-        <w:t xml:space="preserve">Males - Average latency to find platform</w:t>
+      <w:bookmarkStart w:id="42" w:name="males---average-distance-traveled"/>
+      <w:bookmarkEnd w:id="42"/>
+      <w:r>
+        <w:t xml:space="preserve">Males - Average Distance Traveled</w:t>
       </w:r>
     </w:p>
     <w:p>
@@ -1514,13 +1171,13 @@
               <a:graphicData uri="http://schemas.openxmlformats.org/drawingml/2006/picture">
                 <pic:pic>
                   <pic:nvPicPr>
-                    <pic:cNvPr descr="masters_progress_report_files/figure-docx/unnamed-chunk-10-1.png" id="0" name="Picture"/>
+                    <pic:cNvPr descr="masters_progress_report_files/figure-docx/unnamed-chunk-12-1.png" id="0" name="Picture"/>
                     <pic:cNvPicPr>
                       <a:picLocks noChangeArrowheads="1" noChangeAspect="1"/>
                     </pic:cNvPicPr>
                   </pic:nvPicPr>
                   <pic:blipFill>
-                    <a:blip r:embed="rId42"/>
+                    <a:blip r:embed="rId43"/>
                     <a:stretch>
                       <a:fillRect/>
                     </a:stretch>
@@ -1582,6 +1239,179 @@
         <w:rPr>
           <w:rStyle w:val="VerbatimChar"/>
         </w:rPr>
+        <w:t xml:space="preserve">## Treatment  1  2.326   2.326</w:t>
+      </w:r>
+      <w:r>
+        <w:br w:type="textWrapping"/>
+      </w:r>
+      <w:r>
+        <w:rPr>
+          <w:rStyle w:val="VerbatimChar"/>
+        </w:rPr>
+        <w:t xml:space="preserve">## </w:t>
+      </w:r>
+      <w:r>
+        <w:br w:type="textWrapping"/>
+      </w:r>
+      <w:r>
+        <w:rPr>
+          <w:rStyle w:val="VerbatimChar"/>
+        </w:rPr>
+        <w:t xml:space="preserve">## Error: Within</w:t>
+      </w:r>
+      <w:r>
+        <w:br w:type="textWrapping"/>
+      </w:r>
+      <w:r>
+        <w:rPr>
+          <w:rStyle w:val="VerbatimChar"/>
+        </w:rPr>
+        <w:t xml:space="preserve">##                Df Sum Sq Mean Sq F value   Pr(&gt;F)    </w:t>
+      </w:r>
+      <w:r>
+        <w:br w:type="textWrapping"/>
+      </w:r>
+      <w:r>
+        <w:rPr>
+          <w:rStyle w:val="VerbatimChar"/>
+        </w:rPr>
+        <w:t xml:space="preserve">## Treatment       1   3.27    3.27   2.091    0.150    </w:t>
+      </w:r>
+      <w:r>
+        <w:br w:type="textWrapping"/>
+      </w:r>
+      <w:r>
+        <w:rPr>
+          <w:rStyle w:val="VerbatimChar"/>
+        </w:rPr>
+        <w:t xml:space="preserve">## Day             1 110.07  110.07  70.322 3.53e-14 ***</w:t>
+      </w:r>
+      <w:r>
+        <w:br w:type="textWrapping"/>
+      </w:r>
+      <w:r>
+        <w:rPr>
+          <w:rStyle w:val="VerbatimChar"/>
+        </w:rPr>
+        <w:t xml:space="preserve">## Treatment:Day   1   0.98    0.98   0.628    0.429    </w:t>
+      </w:r>
+      <w:r>
+        <w:br w:type="textWrapping"/>
+      </w:r>
+      <w:r>
+        <w:rPr>
+          <w:rStyle w:val="VerbatimChar"/>
+        </w:rPr>
+        <w:t xml:space="preserve">## Residuals     149 233.23    1.57                     </w:t>
+      </w:r>
+      <w:r>
+        <w:br w:type="textWrapping"/>
+      </w:r>
+      <w:r>
+        <w:rPr>
+          <w:rStyle w:val="VerbatimChar"/>
+        </w:rPr>
+        <w:t xml:space="preserve">## ---</w:t>
+      </w:r>
+      <w:r>
+        <w:br w:type="textWrapping"/>
+      </w:r>
+      <w:r>
+        <w:rPr>
+          <w:rStyle w:val="VerbatimChar"/>
+        </w:rPr>
+        <w:t xml:space="preserve">## Signif. codes:  0 '***' 0.001 '**' 0.01 '*' 0.05 '.' 0.1 ' ' 1</w:t>
+      </w:r>
+    </w:p>
+    <w:p>
+      <w:pPr>
+        <w:pStyle w:val="Heading1"/>
+      </w:pPr>
+      <w:bookmarkStart w:id="44" w:name="males---average-latency-to-find-platform"/>
+      <w:bookmarkEnd w:id="44"/>
+      <w:r>
+        <w:t xml:space="preserve">Males - Average latency to find platform</w:t>
+      </w:r>
+    </w:p>
+    <w:p>
+      <w:r>
+        <w:drawing>
+          <wp:inline>
+            <wp:extent cx="4610100" cy="3695700"/>
+            <wp:effectExtent b="0" l="0" r="0" t="0"/>
+            <wp:docPr descr="" id="1" name="Picture"/>
+            <a:graphic>
+              <a:graphicData uri="http://schemas.openxmlformats.org/drawingml/2006/picture">
+                <pic:pic>
+                  <pic:nvPicPr>
+                    <pic:cNvPr descr="masters_progress_report_files/figure-docx/unnamed-chunk-13-1.png" id="0" name="Picture"/>
+                    <pic:cNvPicPr>
+                      <a:picLocks noChangeArrowheads="1" noChangeAspect="1"/>
+                    </pic:cNvPicPr>
+                  </pic:nvPicPr>
+                  <pic:blipFill>
+                    <a:blip r:embed="rId45"/>
+                    <a:stretch>
+                      <a:fillRect/>
+                    </a:stretch>
+                  </pic:blipFill>
+                  <pic:spPr bwMode="auto">
+                    <a:xfrm>
+                      <a:off x="0" y="0"/>
+                      <a:ext cx="4610100" cy="3695700"/>
+                    </a:xfrm>
+                    <a:prstGeom prst="rect">
+                      <a:avLst/>
+                    </a:prstGeom>
+                    <a:noFill/>
+                    <a:ln w="9525">
+                      <a:noFill/>
+                      <a:headEnd/>
+                      <a:tailEnd/>
+                    </a:ln>
+                  </pic:spPr>
+                </pic:pic>
+              </a:graphicData>
+            </a:graphic>
+          </wp:inline>
+        </w:drawing>
+      </w:r>
+    </w:p>
+    <w:p>
+      <w:pPr>
+        <w:pStyle w:val="SourceCode"/>
+      </w:pPr>
+      <w:r>
+        <w:rPr>
+          <w:rStyle w:val="VerbatimChar"/>
+        </w:rPr>
+        <w:t xml:space="preserve">## </w:t>
+      </w:r>
+      <w:r>
+        <w:br w:type="textWrapping"/>
+      </w:r>
+      <w:r>
+        <w:rPr>
+          <w:rStyle w:val="VerbatimChar"/>
+        </w:rPr>
+        <w:t xml:space="preserve">## Error: Animal</w:t>
+      </w:r>
+      <w:r>
+        <w:br w:type="textWrapping"/>
+      </w:r>
+      <w:r>
+        <w:rPr>
+          <w:rStyle w:val="VerbatimChar"/>
+        </w:rPr>
+        <w:t xml:space="preserve">##           Df Sum Sq Mean Sq</w:t>
+      </w:r>
+      <w:r>
+        <w:br w:type="textWrapping"/>
+      </w:r>
+      <w:r>
+        <w:rPr>
+          <w:rStyle w:val="VerbatimChar"/>
+        </w:rPr>
         <w:t xml:space="preserve">## Treatment  1  841.1   841.1</w:t>
       </w:r>
       <w:r>
@@ -1759,7 +1589,7 @@
     </w:lvl>
   </w:abstractNum>
   <w:abstractNum w:abstractNumId="990">
-    <w:nsid w:val="e43c3611"/>
+    <w:nsid w:val="f67159d9"/>
     <w:multiLevelType w:val="multilevel"/>
     <w:lvl w:ilvl="0">
       <w:numFmt w:val="bullet"/>

</xml_diff>